<commit_message>
Added classification reports to all and hyper tuning to SVM
</commit_message>
<xml_diff>
--- a/report.docx
+++ b/report.docx
@@ -266,7 +266,7 @@
               </mc:Choice>
               <mc:Fallback>
                 <w:pict>
-                  <v:group w14:anchorId="6618379E" id="Group 149" o:spid="_x0000_s1026" style="position:absolute;margin-left:0;margin-top:0;width:8in;height:95.7pt;z-index:251662336;mso-width-percent:941;mso-height-percent:121;mso-top-percent:23;mso-position-horizontal:center;mso-position-horizontal-relative:page;mso-position-vertical-relative:page;mso-width-percent:941;mso-height-percent:121;mso-top-percent:23" coordorigin="" coordsize="73152,12161" o:gfxdata="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">
+                  <v:group w14:anchorId="6B0F4921" id="Group 149" o:spid="_x0000_s1026" style="position:absolute;margin-left:0;margin-top:0;width:8in;height:95.7pt;z-index:251662336;mso-width-percent:941;mso-height-percent:121;mso-top-percent:23;mso-position-horizontal:center;mso-position-horizontal-relative:page;mso-position-vertical-relative:page;mso-width-percent:941;mso-height-percent:121;mso-top-percent:23" coordorigin="" coordsize="73152,12161" o:gfxdata="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">
                     <v:shape id="Rectangle 51" o:spid="_x0000_s1027" style="position:absolute;width:73152;height:11303;visibility:visible;mso-wrap-style:square;v-text-anchor:middle" coordsize="7312660,1129665" o:gfxdata="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" path="m,l7312660,r,1129665l3619500,733425,,1091565,,xe" fillcolor="#4472c4 [3204]" stroked="f" strokeweight="1pt">
                       <v:stroke joinstyle="miter"/>
                       <v:path arrowok="t" o:connecttype="custom" o:connectlocs="0,0;7315200,0;7315200,1130373;3620757,733885;0,1092249;0,0" o:connectangles="0,0,0,0,0,0"/>
@@ -801,23 +801,7 @@
                                     <w:sz w:val="28"/>
                                     <w:szCs w:val="28"/>
                                   </w:rPr>
-                                  <w:t xml:space="preserve">Elliot </w:t>
-                                </w:r>
-                                <w:proofErr w:type="spellStart"/>
-                                <w:r>
-                                  <w:rPr>
-                                    <w:sz w:val="28"/>
-                                    <w:szCs w:val="28"/>
-                                  </w:rPr>
-                                  <w:t>Mcphearson</w:t>
-                                </w:r>
-                                <w:proofErr w:type="spellEnd"/>
-                                <w:r>
-                                  <w:rPr>
-                                    <w:sz w:val="28"/>
-                                    <w:szCs w:val="28"/>
-                                  </w:rPr>
-                                  <w:t>,</w:t>
+                                  <w:t>Elliot Mcphearson,</w:t>
                                 </w:r>
                               </w:p>
                               <w:p>
@@ -832,23 +816,7 @@
                                     <w:sz w:val="28"/>
                                     <w:szCs w:val="28"/>
                                   </w:rPr>
-                                  <w:t xml:space="preserve">Jayden </w:t>
-                                </w:r>
-                                <w:proofErr w:type="spellStart"/>
-                                <w:r>
-                                  <w:rPr>
-                                    <w:sz w:val="28"/>
-                                    <w:szCs w:val="28"/>
-                                  </w:rPr>
-                                  <w:t>Tye</w:t>
-                                </w:r>
-                                <w:proofErr w:type="spellEnd"/>
-                                <w:r>
-                                  <w:rPr>
-                                    <w:sz w:val="28"/>
-                                    <w:szCs w:val="28"/>
-                                  </w:rPr>
-                                  <w:t xml:space="preserve">, </w:t>
+                                  <w:t xml:space="preserve">Jayden Tye, </w:t>
                                 </w:r>
                               </w:p>
                             </w:txbxContent>
@@ -900,23 +868,7 @@
                               <w:sz w:val="28"/>
                               <w:szCs w:val="28"/>
                             </w:rPr>
-                            <w:t xml:space="preserve">Elliot </w:t>
-                          </w:r>
-                          <w:proofErr w:type="spellStart"/>
-                          <w:r>
-                            <w:rPr>
-                              <w:sz w:val="28"/>
-                              <w:szCs w:val="28"/>
-                            </w:rPr>
-                            <w:t>Mcphearson</w:t>
-                          </w:r>
-                          <w:proofErr w:type="spellEnd"/>
-                          <w:r>
-                            <w:rPr>
-                              <w:sz w:val="28"/>
-                              <w:szCs w:val="28"/>
-                            </w:rPr>
-                            <w:t>,</w:t>
+                            <w:t>Elliot Mcphearson,</w:t>
                           </w:r>
                         </w:p>
                         <w:p>
@@ -931,23 +883,7 @@
                               <w:sz w:val="28"/>
                               <w:szCs w:val="28"/>
                             </w:rPr>
-                            <w:t xml:space="preserve">Jayden </w:t>
-                          </w:r>
-                          <w:proofErr w:type="spellStart"/>
-                          <w:r>
-                            <w:rPr>
-                              <w:sz w:val="28"/>
-                              <w:szCs w:val="28"/>
-                            </w:rPr>
-                            <w:t>Tye</w:t>
-                          </w:r>
-                          <w:proofErr w:type="spellEnd"/>
-                          <w:r>
-                            <w:rPr>
-                              <w:sz w:val="28"/>
-                              <w:szCs w:val="28"/>
-                            </w:rPr>
-                            <w:t xml:space="preserve">, </w:t>
+                            <w:t xml:space="preserve">Jayden Tye, </w:t>
                           </w:r>
                         </w:p>
                       </w:txbxContent>
@@ -1061,11 +997,9 @@
           <w:numId w:val="2"/>
         </w:numPr>
       </w:pPr>
-      <w:proofErr w:type="spellStart"/>
       <w:r>
         <w:t>Original_frames</w:t>
       </w:r>
-      <w:proofErr w:type="spellEnd"/>
       <w:r>
         <w:t>:</w:t>
       </w:r>
@@ -1096,13 +1030,8 @@
           <w:numId w:val="2"/>
         </w:numPr>
       </w:pPr>
-      <w:proofErr w:type="spellStart"/>
-      <w:r>
-        <w:t>Greyscale_frames</w:t>
-      </w:r>
-      <w:proofErr w:type="spellEnd"/>
-      <w:r>
-        <w:t xml:space="preserve">: The </w:t>
+      <w:r>
+        <w:t xml:space="preserve">Greyscale_frames: The </w:t>
       </w:r>
       <w:r>
         <w:t>original images in greyscale.</w:t>
@@ -1116,16 +1045,11 @@
           <w:numId w:val="2"/>
         </w:numPr>
       </w:pPr>
-      <w:proofErr w:type="spellStart"/>
       <w:r>
         <w:t>B</w:t>
       </w:r>
       <w:r>
-        <w:t>inary_frames</w:t>
-      </w:r>
-      <w:proofErr w:type="spellEnd"/>
-      <w:r>
-        <w:t xml:space="preserve">: </w:t>
+        <w:t xml:space="preserve">inary_frames: </w:t>
       </w:r>
       <w:r>
         <w:t>Processed original image</w:t>
@@ -1148,11 +1072,9 @@
           <w:numId w:val="2"/>
         </w:numPr>
       </w:pPr>
-      <w:proofErr w:type="spellStart"/>
       <w:r>
         <w:t>rotated_scale_grayscale_frames</w:t>
       </w:r>
-      <w:proofErr w:type="spellEnd"/>
       <w:r>
         <w:t xml:space="preserve">: Greyscale frames rotated and scaled, increases the data set. </w:t>
       </w:r>
@@ -1240,19 +1162,11 @@
       <w:r>
         <w:t xml:space="preserve"> </w:t>
       </w:r>
-      <w:proofErr w:type="spellStart"/>
       <w:r>
         <w:rPr>
           <w:highlight w:val="yellow"/>
         </w:rPr>
-        <w:t>metion</w:t>
-      </w:r>
-      <w:proofErr w:type="spellEnd"/>
-      <w:r>
-        <w:rPr>
-          <w:highlight w:val="yellow"/>
-        </w:rPr>
-        <w:t xml:space="preserve"> more why they are bad at it</w:t>
+        <w:t>metion more why they are bad at it</w:t>
       </w:r>
       <w:r>
         <w:t>.</w:t>
@@ -1264,15 +1178,7 @@
         <w:t>achieved</w:t>
       </w:r>
       <w:r>
-        <w:t xml:space="preserve"> by using the “</w:t>
-      </w:r>
-      <w:proofErr w:type="spellStart"/>
-      <w:r>
-        <w:t>skimage.feature.canny</w:t>
-      </w:r>
-      <w:proofErr w:type="spellEnd"/>
-      <w:r>
-        <w:t>”</w:t>
+        <w:t xml:space="preserve"> by using the “skimage.feature.canny”</w:t>
       </w:r>
       <w:r>
         <w:t xml:space="preserve"> function. This returns an image the same dimensions as the input picture, however the values are 1 and 0s indicating if each pixel is a part of an edge</w:t>
@@ -1333,6 +1239,15 @@
       </w:r>
       <w:r>
         <w:t>.</w:t>
+      </w:r>
+      <w:r>
+        <w:t xml:space="preserve"> When passing these images into the </w:t>
+      </w:r>
+      <w:r>
+        <w:t>non-deep</w:t>
+      </w:r>
+      <w:r>
+        <w:t xml:space="preserve"> neural networks the results must be flattened to work with the methods, this does not effect the results however.</w:t>
       </w:r>
     </w:p>
     <w:p>
@@ -1606,15 +1521,7 @@
     </w:p>
     <w:p>
       <w:r>
-        <w:t xml:space="preserve">Clearly explain 2/3 algorithms that you used with citations to the literature. Please note that your project ideally should extend the existing approaches. You </w:t>
-      </w:r>
-      <w:proofErr w:type="spellStart"/>
-      <w:r>
-        <w:t>dont</w:t>
-      </w:r>
-      <w:proofErr w:type="spellEnd"/>
-      <w:r>
-        <w:t xml:space="preserve"> need to propose a novel algorithm, but you might be looking into approaches that have not previously investigated on your dataset. Note also that your three approaches should be somewhat different. For example, rather than simply using three feed-forward neural networks for a classification task, you could perhaps use (depending on the task) one feed-forward network, one GAN, and a non-deep learning method. </w:t>
+        <w:t xml:space="preserve">Clearly explain 2/3 algorithms that you used with citations to the literature. Please note that your project ideally should extend the existing approaches. You dont need to propose a novel algorithm, but you might be looking into approaches that have not previously investigated on your dataset. Note also that your three approaches should be somewhat different. For example, rather than simply using three feed-forward neural networks for a classification task, you could perhaps use (depending on the task) one feed-forward network, one GAN, and a non-deep learning method. </w:t>
       </w:r>
     </w:p>
     <w:p>
@@ -1645,13 +1552,262 @@
           <w:iCs/>
         </w:rPr>
       </w:pPr>
-      <w:r>
-        <w:rPr>
-          <w:b/>
-          <w:bCs/>
-          <w:i/>
-          <w:iCs/>
-        </w:rPr>
+    </w:p>
+    <w:p>
+      <w:r>
+        <w:rPr>
+          <w:highlight w:val="yellow"/>
+        </w:rPr>
+        <w:t>Test with edge detected images</w:t>
+      </w:r>
+    </w:p>
+    <w:p>
+      <w:pPr>
+        <w:rPr>
+          <w:b/>
+          <w:bCs/>
+          <w:i/>
+          <w:iCs/>
+        </w:rPr>
+      </w:pPr>
+    </w:p>
+    <w:p>
+      <w:pPr>
+        <w:rPr>
+          <w:b/>
+          <w:bCs/>
+          <w:i/>
+          <w:iCs/>
+        </w:rPr>
+      </w:pPr>
+    </w:p>
+    <w:p>
+      <w:pPr>
+        <w:rPr>
+          <w:b/>
+          <w:bCs/>
+          <w:i/>
+          <w:iCs/>
+        </w:rPr>
+      </w:pPr>
+    </w:p>
+    <w:p>
+      <w:pPr>
+        <w:rPr>
+          <w:b/>
+          <w:bCs/>
+          <w:i/>
+          <w:iCs/>
+        </w:rPr>
+      </w:pPr>
+    </w:p>
+    <w:p>
+      <w:pPr>
+        <w:rPr>
+          <w:b/>
+          <w:bCs/>
+          <w:i/>
+          <w:iCs/>
+        </w:rPr>
+      </w:pPr>
+    </w:p>
+    <w:p>
+      <w:pPr>
+        <w:rPr>
+          <w:b/>
+          <w:bCs/>
+          <w:i/>
+          <w:iCs/>
+        </w:rPr>
+      </w:pPr>
+    </w:p>
+    <w:p>
+      <w:pPr>
+        <w:rPr>
+          <w:b/>
+          <w:bCs/>
+          <w:i/>
+          <w:iCs/>
+        </w:rPr>
+      </w:pPr>
+    </w:p>
+    <w:p>
+      <w:pPr>
+        <w:rPr>
+          <w:b/>
+          <w:bCs/>
+          <w:i/>
+          <w:iCs/>
+        </w:rPr>
+      </w:pPr>
+    </w:p>
+    <w:p>
+      <w:pPr>
+        <w:rPr>
+          <w:b/>
+          <w:bCs/>
+          <w:i/>
+          <w:iCs/>
+        </w:rPr>
+      </w:pPr>
+    </w:p>
+    <w:p>
+      <w:pPr>
+        <w:rPr>
+          <w:b/>
+          <w:bCs/>
+          <w:i/>
+          <w:iCs/>
+        </w:rPr>
+      </w:pPr>
+    </w:p>
+    <w:p>
+      <w:pPr>
+        <w:rPr>
+          <w:b/>
+          <w:bCs/>
+          <w:i/>
+          <w:iCs/>
+        </w:rPr>
+      </w:pPr>
+    </w:p>
+    <w:p>
+      <w:pPr>
+        <w:rPr>
+          <w:b/>
+          <w:bCs/>
+          <w:i/>
+          <w:iCs/>
+        </w:rPr>
+      </w:pPr>
+    </w:p>
+    <w:p>
+      <w:pPr>
+        <w:rPr>
+          <w:b/>
+          <w:bCs/>
+          <w:i/>
+          <w:iCs/>
+        </w:rPr>
+      </w:pPr>
+    </w:p>
+    <w:p>
+      <w:pPr>
+        <w:rPr>
+          <w:b/>
+          <w:bCs/>
+          <w:i/>
+          <w:iCs/>
+        </w:rPr>
+      </w:pPr>
+    </w:p>
+    <w:p>
+      <w:pPr>
+        <w:rPr>
+          <w:b/>
+          <w:bCs/>
+          <w:i/>
+          <w:iCs/>
+        </w:rPr>
+      </w:pPr>
+    </w:p>
+    <w:p>
+      <w:pPr>
+        <w:rPr>
+          <w:b/>
+          <w:bCs/>
+          <w:i/>
+          <w:iCs/>
+        </w:rPr>
+      </w:pPr>
+    </w:p>
+    <w:p>
+      <w:pPr>
+        <w:rPr>
+          <w:b/>
+          <w:bCs/>
+          <w:i/>
+          <w:iCs/>
+        </w:rPr>
+      </w:pPr>
+    </w:p>
+    <w:p>
+      <w:pPr>
+        <w:rPr>
+          <w:b/>
+          <w:bCs/>
+          <w:i/>
+          <w:iCs/>
+        </w:rPr>
+      </w:pPr>
+    </w:p>
+    <w:p>
+      <w:pPr>
+        <w:rPr>
+          <w:b/>
+          <w:bCs/>
+          <w:i/>
+          <w:iCs/>
+        </w:rPr>
+      </w:pPr>
+    </w:p>
+    <w:p>
+      <w:pPr>
+        <w:rPr>
+          <w:b/>
+          <w:bCs/>
+          <w:i/>
+          <w:iCs/>
+        </w:rPr>
+      </w:pPr>
+    </w:p>
+    <w:p>
+      <w:pPr>
+        <w:rPr>
+          <w:b/>
+          <w:bCs/>
+          <w:i/>
+          <w:iCs/>
+        </w:rPr>
+      </w:pPr>
+    </w:p>
+    <w:p>
+      <w:pPr>
+        <w:rPr>
+          <w:b/>
+          <w:bCs/>
+          <w:i/>
+          <w:iCs/>
+        </w:rPr>
+      </w:pPr>
+    </w:p>
+    <w:p>
+      <w:pPr>
+        <w:rPr>
+          <w:b/>
+          <w:bCs/>
+          <w:i/>
+          <w:iCs/>
+        </w:rPr>
+      </w:pPr>
+    </w:p>
+    <w:p>
+      <w:pPr>
+        <w:rPr>
+          <w:b/>
+          <w:bCs/>
+          <w:i/>
+          <w:iCs/>
+        </w:rPr>
+      </w:pPr>
+      <w:r>
+        <w:rPr>
+          <w:b/>
+          <w:bCs/>
+          <w:i/>
+          <w:iCs/>
+        </w:rPr>
+        <w:lastRenderedPageBreak/>
         <w:t xml:space="preserve">Decision </w:t>
       </w:r>
       <w:r>
@@ -1710,45 +1866,685 @@
         <w:t xml:space="preserve">The classifier works by using multiple trees which have little to no similarity between each other, these trees are then all ran to produce a prediction for a class. The class with the highest number of predictions is the overall prediction for the entire forest model. </w:t>
       </w:r>
       <w:r>
-        <w:t>This method works well as a large number of models predicting will on average produce the correct result</w:t>
-      </w:r>
-      <w:r>
-        <w:t>, as any errors from a single tree will be averaged out. This is assuming the data and features given to the model are appropriate.</w:t>
+        <w:t xml:space="preserve">This method works well as </w:t>
+      </w:r>
+      <w:r>
+        <w:t>many</w:t>
+      </w:r>
+      <w:r>
+        <w:t xml:space="preserve"> models predicting will on average produce the correct result</w:t>
+      </w:r>
+      <w:r>
+        <w:t>, as any errors from a single tree will be averaged out</w:t>
+      </w:r>
+      <w:r>
+        <w:t xml:space="preserve">, </w:t>
+      </w:r>
+      <w:r>
+        <w:fldChar w:fldCharType="begin"/>
+      </w:r>
+      <w:r>
+        <w:instrText xml:space="preserve"> REF _Ref41526882 \h </w:instrText>
+      </w:r>
+      <w:r>
+        <w:fldChar w:fldCharType="separate"/>
+      </w:r>
+      <w:r>
+        <w:t xml:space="preserve">Figure </w:t>
+      </w:r>
+      <w:r>
+        <w:rPr>
+          <w:noProof/>
+        </w:rPr>
+        <w:t>3</w:t>
+      </w:r>
+      <w:r>
+        <w:fldChar w:fldCharType="end"/>
+      </w:r>
+      <w:r>
+        <w:t>. This is assuming the data and features given to the model are appropriate.</w:t>
       </w:r>
       <w:r>
         <w:t xml:space="preserve"> </w:t>
       </w:r>
-      <w:bookmarkStart w:id="2" w:name="_GoBack"/>
+    </w:p>
+    <w:p>
+      <w:pPr>
+        <w:keepNext/>
+        <w:jc w:val="center"/>
+      </w:pPr>
+      <w:r>
+        <w:rPr>
+          <w:noProof/>
+        </w:rPr>
+        <w:drawing>
+          <wp:inline distT="0" distB="0" distL="0" distR="0" wp14:anchorId="0C26C1D9" wp14:editId="4C33109C">
+            <wp:extent cx="3038475" cy="3090463"/>
+            <wp:effectExtent l="0" t="0" r="0" b="0"/>
+            <wp:docPr id="4" name="Picture 4" descr="Understanding Random Forest - Towards Data Science"/>
+            <wp:cNvGraphicFramePr>
+              <a:graphicFrameLocks xmlns:a="http://schemas.openxmlformats.org/drawingml/2006/main" noChangeAspect="1"/>
+            </wp:cNvGraphicFramePr>
+            <a:graphic xmlns:a="http://schemas.openxmlformats.org/drawingml/2006/main">
+              <a:graphicData uri="http://schemas.openxmlformats.org/drawingml/2006/picture">
+                <pic:pic xmlns:pic="http://schemas.openxmlformats.org/drawingml/2006/picture">
+                  <pic:nvPicPr>
+                    <pic:cNvPr id="0" name="Picture 3" descr="Understanding Random Forest - Towards Data Science"/>
+                    <pic:cNvPicPr>
+                      <a:picLocks noChangeAspect="1" noChangeArrowheads="1"/>
+                    </pic:cNvPicPr>
+                  </pic:nvPicPr>
+                  <pic:blipFill>
+                    <a:blip r:embed="rId10" cstate="print">
+                      <a:extLst>
+                        <a:ext uri="{28A0092B-C50C-407E-A947-70E740481C1C}">
+                          <a14:useLocalDpi xmlns:a14="http://schemas.microsoft.com/office/drawing/2010/main" val="0"/>
+                        </a:ext>
+                      </a:extLst>
+                    </a:blip>
+                    <a:srcRect/>
+                    <a:stretch>
+                      <a:fillRect/>
+                    </a:stretch>
+                  </pic:blipFill>
+                  <pic:spPr bwMode="auto">
+                    <a:xfrm>
+                      <a:off x="0" y="0"/>
+                      <a:ext cx="3132069" cy="3185658"/>
+                    </a:xfrm>
+                    <a:prstGeom prst="rect">
+                      <a:avLst/>
+                    </a:prstGeom>
+                    <a:noFill/>
+                    <a:ln>
+                      <a:noFill/>
+                    </a:ln>
+                  </pic:spPr>
+                </pic:pic>
+              </a:graphicData>
+            </a:graphic>
+          </wp:inline>
+        </w:drawing>
+      </w:r>
+    </w:p>
+    <w:p>
+      <w:pPr>
+        <w:pStyle w:val="Caption"/>
+        <w:jc w:val="center"/>
+      </w:pPr>
+      <w:bookmarkStart w:id="2" w:name="_Ref41526882"/>
+      <w:r>
+        <w:t xml:space="preserve">Figure </w:t>
+      </w:r>
+      <w:fldSimple w:instr=" SEQ Figure \* ARABIC ">
+        <w:r>
+          <w:rPr>
+            <w:noProof/>
+          </w:rPr>
+          <w:t>3</w:t>
+        </w:r>
+      </w:fldSimple>
       <w:bookmarkEnd w:id="2"/>
-    </w:p>
-    <w:p>
-      <w:pPr>
-        <w:rPr>
-          <w:b/>
-          <w:bCs/>
-          <w:i/>
-          <w:iCs/>
-        </w:rPr>
-      </w:pPr>
-      <w:r>
-        <w:rPr>
-          <w:b/>
-          <w:bCs/>
-          <w:i/>
-          <w:iCs/>
-        </w:rPr>
+      <w:r>
+        <w:t>: Random forest classifier</w:t>
+      </w:r>
+    </w:p>
+    <w:p>
+      <w:pPr>
+        <w:rPr>
+          <w:b/>
+          <w:bCs/>
+          <w:i/>
+          <w:iCs/>
+        </w:rPr>
+      </w:pPr>
+    </w:p>
+    <w:p>
+      <w:pPr>
+        <w:rPr>
+          <w:b/>
+          <w:bCs/>
+          <w:i/>
+          <w:iCs/>
+        </w:rPr>
+      </w:pPr>
+    </w:p>
+    <w:p>
+      <w:pPr>
+        <w:rPr>
+          <w:b/>
+          <w:bCs/>
+          <w:i/>
+          <w:iCs/>
+        </w:rPr>
+      </w:pPr>
+    </w:p>
+    <w:p>
+      <w:pPr>
+        <w:rPr>
+          <w:b/>
+          <w:bCs/>
+          <w:i/>
+          <w:iCs/>
+        </w:rPr>
+      </w:pPr>
+    </w:p>
+    <w:p>
+      <w:pPr>
+        <w:rPr>
+          <w:b/>
+          <w:bCs/>
+          <w:i/>
+          <w:iCs/>
+        </w:rPr>
+      </w:pPr>
+    </w:p>
+    <w:p>
+      <w:pPr>
+        <w:rPr>
+          <w:b/>
+          <w:bCs/>
+          <w:i/>
+          <w:iCs/>
+        </w:rPr>
+      </w:pPr>
+    </w:p>
+    <w:p>
+      <w:pPr>
+        <w:rPr>
+          <w:b/>
+          <w:bCs/>
+          <w:i/>
+          <w:iCs/>
+        </w:rPr>
+      </w:pPr>
+    </w:p>
+    <w:p>
+      <w:pPr>
+        <w:rPr>
+          <w:b/>
+          <w:bCs/>
+          <w:i/>
+          <w:iCs/>
+        </w:rPr>
+      </w:pPr>
+    </w:p>
+    <w:p>
+      <w:pPr>
+        <w:rPr>
+          <w:b/>
+          <w:bCs/>
+          <w:i/>
+          <w:iCs/>
+        </w:rPr>
+      </w:pPr>
+    </w:p>
+    <w:p>
+      <w:pPr>
+        <w:rPr>
+          <w:b/>
+          <w:bCs/>
+          <w:i/>
+          <w:iCs/>
+        </w:rPr>
+      </w:pPr>
+    </w:p>
+    <w:p>
+      <w:pPr>
+        <w:rPr>
+          <w:b/>
+          <w:bCs/>
+          <w:i/>
+          <w:iCs/>
+        </w:rPr>
+      </w:pPr>
+      <w:r>
+        <w:rPr>
+          <w:b/>
+          <w:bCs/>
+          <w:i/>
+          <w:iCs/>
+        </w:rPr>
+        <w:lastRenderedPageBreak/>
         <w:t>SVM:</w:t>
       </w:r>
     </w:p>
     <w:p>
-      <w:pPr>
-        <w:rPr>
-          <w:b/>
-          <w:bCs/>
-          <w:i/>
-          <w:iCs/>
-        </w:rPr>
-      </w:pPr>
+      <w:r>
+        <w:t xml:space="preserve">The SVM was the second fastest to initialise and train, with a large majority of the Decision tree code working for the </w:t>
+      </w:r>
+      <w:r>
+        <w:t>SVM</w:t>
+      </w:r>
+      <w:r>
+        <w:t>.</w:t>
+      </w:r>
+      <w:r>
+        <w:t xml:space="preserve"> This again resulted in the 2</w:t>
+      </w:r>
+      <w:r>
+        <w:rPr>
+          <w:vertAlign w:val="superscript"/>
+        </w:rPr>
+        <w:t>nd</w:t>
+      </w:r>
+      <w:r>
+        <w:t xml:space="preserve"> worst accuracy, </w:t>
+      </w:r>
+      <w:r>
+        <w:t>sitting</w:t>
+      </w:r>
+      <w:r>
+        <w:t xml:space="preserve"> firmly in between the Decision tree and the deep network.</w:t>
+      </w:r>
+      <w:r>
+        <w:t xml:space="preserve"> </w:t>
+      </w:r>
+      <w:r>
+        <w:t>Again,</w:t>
+      </w:r>
+      <w:r>
+        <w:t xml:space="preserve"> the model </w:t>
+      </w:r>
+      <w:r>
+        <w:t>receives</w:t>
+      </w:r>
+      <w:r>
+        <w:t xml:space="preserve"> the edge detected images, </w:t>
+      </w:r>
+      <w:r>
+        <w:t>the same as</w:t>
+      </w:r>
+      <w:r>
+        <w:t xml:space="preserve"> the decision tree. </w:t>
+      </w:r>
+    </w:p>
+    <w:p>
+      <w:r>
+        <w:t xml:space="preserve">A range of setting were used to estimate the appropriate </w:t>
+      </w:r>
+      <w:r>
+        <w:t>parameters</w:t>
+      </w:r>
+      <w:r>
+        <w:t xml:space="preserve"> for the model</w:t>
+      </w:r>
+      <w:r>
+        <w:t xml:space="preserve">, </w:t>
+      </w:r>
+      <w:r>
+        <w:fldChar w:fldCharType="begin"/>
+      </w:r>
+      <w:r>
+        <w:instrText xml:space="preserve"> REF _Ref41536643 \h </w:instrText>
+      </w:r>
+      <w:r>
+        <w:fldChar w:fldCharType="separate"/>
+      </w:r>
+      <w:r>
+        <w:t xml:space="preserve">Figure </w:t>
+      </w:r>
+      <w:r>
+        <w:rPr>
+          <w:noProof/>
+        </w:rPr>
+        <w:t>4</w:t>
+      </w:r>
+      <w:r>
+        <w:fldChar w:fldCharType="end"/>
+      </w:r>
+      <w:r>
+        <w:t xml:space="preserve">. These settings were used in </w:t>
+      </w:r>
+      <w:r>
+        <w:t>grid</w:t>
+      </w:r>
+      <w:r>
+        <w:t xml:space="preserve"> search to find the optimal values.</w:t>
+      </w:r>
+      <w:r>
+        <w:t xml:space="preserve"> </w:t>
+      </w:r>
+      <w:r>
+        <w:t xml:space="preserve">Best found tuned paramaters from the given list was the following, </w:t>
+      </w:r>
+      <w:r>
+        <w:t>{'C': 10, 'gamma': 0.001, 'kernel': 'rbf'}</w:t>
+      </w:r>
+      <w:r>
+        <w:t xml:space="preserve">. </w:t>
+      </w:r>
+      <w:bookmarkStart w:id="3" w:name="_GoBack"/>
+      <w:bookmarkEnd w:id="3"/>
+      <w:r>
+        <w:t xml:space="preserve">Without the tuned parameters the model was </w:t>
+      </w:r>
+      <w:r>
+        <w:t>achieving</w:t>
+      </w:r>
+      <w:r>
+        <w:t xml:space="preserve"> an approximate accuracy of 41%</w:t>
+      </w:r>
+      <w:r>
+        <w:t xml:space="preserve">, after the tuning the accuracy increased to </w:t>
+      </w:r>
+      <w:r>
+        <w:t>5</w:t>
+      </w:r>
+      <w:r>
+        <w:t>0%,</w:t>
+      </w:r>
+      <w:r>
+        <w:t xml:space="preserve"> showing the importance of tuning the model.</w:t>
+      </w:r>
+    </w:p>
+    <w:p>
+      <w:pPr>
+        <w:keepNext/>
+        <w:jc w:val="center"/>
+      </w:pPr>
+      <w:r>
+        <w:rPr>
+          <w:noProof/>
+        </w:rPr>
+        <w:drawing>
+          <wp:inline distT="0" distB="0" distL="0" distR="0" wp14:anchorId="154924FB" wp14:editId="321C6DCD">
+            <wp:extent cx="2905125" cy="590550"/>
+            <wp:effectExtent l="0" t="0" r="9525" b="0"/>
+            <wp:docPr id="9" name="Picture 9"/>
+            <wp:cNvGraphicFramePr>
+              <a:graphicFrameLocks xmlns:a="http://schemas.openxmlformats.org/drawingml/2006/main" noChangeAspect="1"/>
+            </wp:cNvGraphicFramePr>
+            <a:graphic xmlns:a="http://schemas.openxmlformats.org/drawingml/2006/main">
+              <a:graphicData uri="http://schemas.openxmlformats.org/drawingml/2006/picture">
+                <pic:pic xmlns:pic="http://schemas.openxmlformats.org/drawingml/2006/picture">
+                  <pic:nvPicPr>
+                    <pic:cNvPr id="1" name=""/>
+                    <pic:cNvPicPr/>
+                  </pic:nvPicPr>
+                  <pic:blipFill>
+                    <a:blip r:embed="rId11"/>
+                    <a:stretch>
+                      <a:fillRect/>
+                    </a:stretch>
+                  </pic:blipFill>
+                  <pic:spPr>
+                    <a:xfrm>
+                      <a:off x="0" y="0"/>
+                      <a:ext cx="2905125" cy="590550"/>
+                    </a:xfrm>
+                    <a:prstGeom prst="rect">
+                      <a:avLst/>
+                    </a:prstGeom>
+                  </pic:spPr>
+                </pic:pic>
+              </a:graphicData>
+            </a:graphic>
+          </wp:inline>
+        </w:drawing>
+      </w:r>
+    </w:p>
+    <w:p>
+      <w:pPr>
+        <w:pStyle w:val="Caption"/>
+        <w:jc w:val="center"/>
+      </w:pPr>
+      <w:bookmarkStart w:id="4" w:name="_Ref41536643"/>
+      <w:r>
+        <w:t xml:space="preserve">Figure </w:t>
+      </w:r>
+      <w:fldSimple w:instr=" SEQ Figure \* ARABIC ">
+        <w:r>
+          <w:rPr>
+            <w:noProof/>
+          </w:rPr>
+          <w:t>4</w:t>
+        </w:r>
+      </w:fldSimple>
+      <w:bookmarkEnd w:id="4"/>
+      <w:r>
+        <w:t>: SVM hyper parameters.</w:t>
+      </w:r>
+    </w:p>
+    <w:p>
+      <w:r>
+        <w:t>The SVM model was selected as it provided a decent midpoint between the decision tree and the deep learning model.</w:t>
+      </w:r>
+      <w:r>
+        <w:t xml:space="preserve"> The model still requires the feature detection of the decision tree but allows for a much higher accuracy</w:t>
+      </w:r>
+      <w:r>
+        <w:t>.</w:t>
+      </w:r>
+      <w:r>
+        <w:t xml:space="preserve"> The higher accuracy produced by the model can be attributed to the SVMs ability to linearly separate data that would not usually be linearly separated. This is achieved by representing the data in a higher dimension where a linear separation line can be drawn</w:t>
+      </w:r>
+      <w:r>
+        <w:t xml:space="preserve">, </w:t>
+      </w:r>
+      <w:r>
+        <w:fldChar w:fldCharType="begin"/>
+      </w:r>
+      <w:r>
+        <w:instrText xml:space="preserve"> REF _Ref41535520 \h </w:instrText>
+      </w:r>
+      <w:r>
+        <w:fldChar w:fldCharType="separate"/>
+      </w:r>
+      <w:r>
+        <w:t xml:space="preserve">Figure </w:t>
+      </w:r>
+      <w:r>
+        <w:rPr>
+          <w:noProof/>
+        </w:rPr>
+        <w:t>4</w:t>
+      </w:r>
+      <w:r>
+        <w:fldChar w:fldCharType="end"/>
+      </w:r>
+      <w:r>
+        <w:t>.</w:t>
+      </w:r>
+      <w:r>
+        <w:t xml:space="preserve"> This allows for the model to produce nonlinear boundaries in the original dimensional space, an advantage over the decision tree model</w:t>
+      </w:r>
+      <w:r>
+        <w:t xml:space="preserve">, </w:t>
+      </w:r>
+      <w:r>
+        <w:fldChar w:fldCharType="begin"/>
+      </w:r>
+      <w:r>
+        <w:instrText xml:space="preserve"> REF _Ref41535677 \h </w:instrText>
+      </w:r>
+      <w:r>
+        <w:fldChar w:fldCharType="separate"/>
+      </w:r>
+      <w:r>
+        <w:t xml:space="preserve">Figure </w:t>
+      </w:r>
+      <w:r>
+        <w:rPr>
+          <w:noProof/>
+        </w:rPr>
+        <w:t>5</w:t>
+      </w:r>
+      <w:r>
+        <w:fldChar w:fldCharType="end"/>
+      </w:r>
+      <w:r>
+        <w:t>.</w:t>
+      </w:r>
+    </w:p>
+    <w:p>
+      <w:pPr>
+        <w:keepNext/>
+        <w:jc w:val="center"/>
+      </w:pPr>
+      <w:r>
+        <w:rPr>
+          <w:noProof/>
+        </w:rPr>
+        <w:drawing>
+          <wp:inline distT="0" distB="0" distL="0" distR="0" wp14:anchorId="306554D3" wp14:editId="34DCAF7E">
+            <wp:extent cx="5731510" cy="2677160"/>
+            <wp:effectExtent l="0" t="0" r="2540" b="8890"/>
+            <wp:docPr id="7" name="Picture 7"/>
+            <wp:cNvGraphicFramePr>
+              <a:graphicFrameLocks xmlns:a="http://schemas.openxmlformats.org/drawingml/2006/main" noChangeAspect="1"/>
+            </wp:cNvGraphicFramePr>
+            <a:graphic xmlns:a="http://schemas.openxmlformats.org/drawingml/2006/main">
+              <a:graphicData uri="http://schemas.openxmlformats.org/drawingml/2006/picture">
+                <pic:pic xmlns:pic="http://schemas.openxmlformats.org/drawingml/2006/picture">
+                  <pic:nvPicPr>
+                    <pic:cNvPr id="0" name="Picture 9"/>
+                    <pic:cNvPicPr>
+                      <a:picLocks noChangeAspect="1" noChangeArrowheads="1"/>
+                    </pic:cNvPicPr>
+                  </pic:nvPicPr>
+                  <pic:blipFill>
+                    <a:blip r:embed="rId12" cstate="print">
+                      <a:extLst>
+                        <a:ext uri="{28A0092B-C50C-407E-A947-70E740481C1C}">
+                          <a14:useLocalDpi xmlns:a14="http://schemas.microsoft.com/office/drawing/2010/main" val="0"/>
+                        </a:ext>
+                      </a:extLst>
+                    </a:blip>
+                    <a:srcRect/>
+                    <a:stretch>
+                      <a:fillRect/>
+                    </a:stretch>
+                  </pic:blipFill>
+                  <pic:spPr bwMode="auto">
+                    <a:xfrm>
+                      <a:off x="0" y="0"/>
+                      <a:ext cx="5731510" cy="2677160"/>
+                    </a:xfrm>
+                    <a:prstGeom prst="rect">
+                      <a:avLst/>
+                    </a:prstGeom>
+                    <a:noFill/>
+                    <a:ln>
+                      <a:noFill/>
+                    </a:ln>
+                  </pic:spPr>
+                </pic:pic>
+              </a:graphicData>
+            </a:graphic>
+          </wp:inline>
+        </w:drawing>
+      </w:r>
+    </w:p>
+    <w:p>
+      <w:pPr>
+        <w:pStyle w:val="Caption"/>
+        <w:jc w:val="center"/>
+      </w:pPr>
+      <w:bookmarkStart w:id="5" w:name="_Ref41535520"/>
+      <w:r>
+        <w:t xml:space="preserve">Figure </w:t>
+      </w:r>
+      <w:fldSimple w:instr=" SEQ Figure \* ARABIC ">
+        <w:r>
+          <w:rPr>
+            <w:noProof/>
+          </w:rPr>
+          <w:t>5</w:t>
+        </w:r>
+      </w:fldSimple>
+      <w:bookmarkEnd w:id="5"/>
+      <w:r>
+        <w:t xml:space="preserve">: </w:t>
+      </w:r>
+      <w:r>
+        <w:t>SVM Higher dimension representation</w:t>
+      </w:r>
+      <w:r>
+        <w:t>.</w:t>
+      </w:r>
+    </w:p>
+    <w:p>
+      <w:pPr>
+        <w:keepNext/>
+        <w:jc w:val="center"/>
+      </w:pPr>
+      <w:r>
+        <w:rPr>
+          <w:noProof/>
+        </w:rPr>
+        <w:lastRenderedPageBreak/>
+        <w:drawing>
+          <wp:inline distT="0" distB="0" distL="0" distR="0" wp14:anchorId="2DB8A3E3" wp14:editId="7185D041">
+            <wp:extent cx="5217160" cy="2713779"/>
+            <wp:effectExtent l="0" t="0" r="2540" b="0"/>
+            <wp:docPr id="8" name="Picture 8" descr="Why Decision Tree boundary forms a square shape and SVM a circular ..."/>
+            <wp:cNvGraphicFramePr>
+              <a:graphicFrameLocks xmlns:a="http://schemas.openxmlformats.org/drawingml/2006/main" noChangeAspect="1"/>
+            </wp:cNvGraphicFramePr>
+            <a:graphic xmlns:a="http://schemas.openxmlformats.org/drawingml/2006/main">
+              <a:graphicData uri="http://schemas.openxmlformats.org/drawingml/2006/picture">
+                <pic:pic xmlns:pic="http://schemas.openxmlformats.org/drawingml/2006/picture">
+                  <pic:nvPicPr>
+                    <pic:cNvPr id="0" name="Picture 11" descr="Why Decision Tree boundary forms a square shape and SVM a circular ..."/>
+                    <pic:cNvPicPr>
+                      <a:picLocks noChangeAspect="1" noChangeArrowheads="1"/>
+                    </pic:cNvPicPr>
+                  </pic:nvPicPr>
+                  <pic:blipFill>
+                    <a:blip r:embed="rId13">
+                      <a:extLst>
+                        <a:ext uri="{28A0092B-C50C-407E-A947-70E740481C1C}">
+                          <a14:useLocalDpi xmlns:a14="http://schemas.microsoft.com/office/drawing/2010/main" val="0"/>
+                        </a:ext>
+                      </a:extLst>
+                    </a:blip>
+                    <a:srcRect/>
+                    <a:stretch>
+                      <a:fillRect/>
+                    </a:stretch>
+                  </pic:blipFill>
+                  <pic:spPr bwMode="auto">
+                    <a:xfrm>
+                      <a:off x="0" y="0"/>
+                      <a:ext cx="5228752" cy="2719809"/>
+                    </a:xfrm>
+                    <a:prstGeom prst="rect">
+                      <a:avLst/>
+                    </a:prstGeom>
+                    <a:noFill/>
+                    <a:ln>
+                      <a:noFill/>
+                    </a:ln>
+                  </pic:spPr>
+                </pic:pic>
+              </a:graphicData>
+            </a:graphic>
+          </wp:inline>
+        </w:drawing>
+      </w:r>
+    </w:p>
+    <w:p>
+      <w:pPr>
+        <w:pStyle w:val="Caption"/>
+        <w:jc w:val="center"/>
+      </w:pPr>
+      <w:bookmarkStart w:id="6" w:name="_Ref41535677"/>
+      <w:r>
+        <w:t xml:space="preserve">Figure </w:t>
+      </w:r>
+      <w:fldSimple w:instr=" SEQ Figure \* ARABIC ">
+        <w:r>
+          <w:rPr>
+            <w:noProof/>
+          </w:rPr>
+          <w:t>6</w:t>
+        </w:r>
+      </w:fldSimple>
+      <w:bookmarkEnd w:id="6"/>
+      <w:r>
+        <w:t>: Decision tree vs SVM decision boundary</w:t>
+      </w:r>
     </w:p>
     <w:p>
       <w:pPr>
@@ -2837,7 +3633,7 @@
 </file>
 
 <file path=customXml/itemProps1.xml><?xml version="1.0" encoding="utf-8"?>
-<ds:datastoreItem xmlns:ds="http://schemas.openxmlformats.org/officeDocument/2006/customXml" ds:itemID="{D6256E3F-985E-4137-87B6-00E459511455}">
+<ds:datastoreItem xmlns:ds="http://schemas.openxmlformats.org/officeDocument/2006/customXml" ds:itemID="{C04FD7A3-3133-49A9-83D5-488BEA30A0F6}">
   <ds:schemaRefs>
     <ds:schemaRef ds:uri="http://schemas.openxmlformats.org/officeDocument/2006/bibliography"/>
   </ds:schemaRefs>

</xml_diff>